<commit_message>
add some project informations
</commit_message>
<xml_diff>
--- a/etap1.docx
+++ b/etap1.docx
@@ -1,7 +1,73 @@
 
 <file path=word/document.xml><?xml version="1.0" encoding="utf-8"?>
-<w:document xmlns:wpc="http://schemas.microsoft.com/office/word/2010/wordprocessingCanvas" xmlns:cx="http://schemas.microsoft.com/office/drawing/2014/chartex" xmlns:cx1="http://schemas.microsoft.com/office/drawing/2015/9/8/chartex" xmlns:cx2="http://schemas.microsoft.com/office/drawing/2015/10/21/chartex" xmlns:cx3="http://schemas.microsoft.com/office/drawing/2016/5/9/chartex" xmlns:cx4="http://schemas.microsoft.com/office/drawing/2016/5/10/chartex" xmlns:cx5="http://schemas.microsoft.com/office/drawing/2016/5/11/chartex" xmlns:cx6="http://schemas.microsoft.com/office/drawing/2016/5/12/chartex" xmlns:cx7="http://schemas.microsoft.com/office/drawing/2016/5/13/chartex" xmlns:cx8="http://schemas.microsoft.com/office/drawing/2016/5/14/chartex" xmlns:mc="http://schemas.openxmlformats.org/markup-compatibility/2006" xmlns:aink="http://schemas.microsoft.com/office/drawing/2016/ink" xmlns:am3d="http://schemas.microsoft.com/office/drawing/2017/model3d" xmlns:o="urn:schemas-microsoft-com:office:office" xmlns:r="http://schemas.openxmlformats.org/officeDocument/2006/relationships" xmlns:m="http://schemas.openxmlformats.org/officeDocument/2006/math" xmlns:v="urn:schemas-microsoft-com:vml" xmlns:wp14="http://schemas.microsoft.com/office/word/2010/wordprocessingDrawing" xmlns:wp="http://schemas.openxmlformats.org/drawingml/2006/wordprocessingDrawing" xmlns:w10="urn:schemas-microsoft-com:office:word" xmlns:w="http://schemas.openxmlformats.org/wordprocessingml/2006/main" xmlns:w14="http://schemas.microsoft.com/office/word/2010/wordml" xmlns:w15="http://schemas.microsoft.com/office/word/2012/wordml" xmlns:w16cid="http://schemas.microsoft.com/office/word/2016/wordml/cid" xmlns:w16se="http://schemas.microsoft.com/office/word/2015/wordml/symex" xmlns:wpg="http://schemas.microsoft.com/office/word/2010/wordprocessingGroup" xmlns:wpi="http://schemas.microsoft.com/office/word/2010/wordprocessingInk" xmlns:wne="http://schemas.microsoft.com/office/word/2006/wordml" xmlns:wps="http://schemas.microsoft.com/office/word/2010/wordprocessingShape" mc:Ignorable="w14 w15 w16se w16cid wp14">
+<w:document xmlns:wpc="http://schemas.microsoft.com/office/word/2010/wordprocessingCanvas" xmlns:cx="http://schemas.microsoft.com/office/drawing/2014/chartex" xmlns:cx1="http://schemas.microsoft.com/office/drawing/2015/9/8/chartex" xmlns:cx2="http://schemas.microsoft.com/office/drawing/2015/10/21/chartex" xmlns:cx3="http://schemas.microsoft.com/office/drawing/2016/5/9/chartex" xmlns:cx4="http://schemas.microsoft.com/office/drawing/2016/5/10/chartex" xmlns:cx5="http://schemas.microsoft.com/office/drawing/2016/5/11/chartex" xmlns:cx6="http://schemas.microsoft.com/office/drawing/2016/5/12/chartex" xmlns:cx7="http://schemas.microsoft.com/office/drawing/2016/5/13/chartex" xmlns:cx8="http://schemas.microsoft.com/office/drawing/2016/5/14/chartex" xmlns:mc="http://schemas.openxmlformats.org/markup-compatibility/2006" xmlns:aink="http://schemas.microsoft.com/office/drawing/2016/ink" xmlns:am3d="http://schemas.microsoft.com/office/drawing/2017/model3d" xmlns:o="urn:schemas-microsoft-com:office:office" xmlns:r="http://schemas.openxmlformats.org/officeDocument/2006/relationships" xmlns:m="http://schemas.openxmlformats.org/officeDocument/2006/math" xmlns:v="urn:schemas-microsoft-com:vml" xmlns:wp14="http://schemas.microsoft.com/office/word/2010/wordprocessingDrawing" xmlns:wp="http://schemas.openxmlformats.org/drawingml/2006/wordprocessingDrawing" xmlns:w10="urn:schemas-microsoft-com:office:word" xmlns:w="http://schemas.openxmlformats.org/wordprocessingml/2006/main" xmlns:w14="http://schemas.microsoft.com/office/word/2010/wordml" xmlns:w15="http://schemas.microsoft.com/office/word/2012/wordml" xmlns:w16cex="http://schemas.microsoft.com/office/word/2018/wordml/cex" xmlns:w16cid="http://schemas.microsoft.com/office/word/2016/wordml/cid" xmlns:w16="http://schemas.microsoft.com/office/word/2018/wordml" xmlns:w16se="http://schemas.microsoft.com/office/word/2015/wordml/symex" xmlns:wpg="http://schemas.microsoft.com/office/word/2010/wordprocessingGroup" xmlns:wpi="http://schemas.microsoft.com/office/word/2010/wordprocessingInk" xmlns:wne="http://schemas.microsoft.com/office/word/2006/wordml" xmlns:wps="http://schemas.microsoft.com/office/word/2010/wordprocessingShape" mc:Ignorable="w14 w15 w16se w16cid w16 w16cex wp14">
   <w:body>
+    <w:p>
+      <w:pPr>
+        <w:jc w:val="center"/>
+        <w:rPr>
+          <w:sz w:val="44"/>
+          <w:szCs w:val="44"/>
+          <w:lang w:val="pl-PL"/>
+        </w:rPr>
+      </w:pPr>
+      <w:r>
+        <w:rPr>
+          <w:sz w:val="44"/>
+          <w:szCs w:val="44"/>
+          <w:lang w:val="pl-PL"/>
+        </w:rPr>
+        <w:t xml:space="preserve">Etap </w:t>
+      </w:r>
+      <w:r>
+        <w:rPr>
+          <w:sz w:val="44"/>
+          <w:szCs w:val="44"/>
+          <w:lang w:val="pl-PL"/>
+        </w:rPr>
+        <w:t>I</w:t>
+      </w:r>
+      <w:r>
+        <w:rPr>
+          <w:sz w:val="44"/>
+          <w:szCs w:val="44"/>
+          <w:lang w:val="pl-PL"/>
+        </w:rPr>
+        <w:t xml:space="preserve"> </w:t>
+      </w:r>
+      <w:r>
+        <w:rPr>
+          <w:sz w:val="44"/>
+          <w:szCs w:val="44"/>
+          <w:lang w:val="pl-PL"/>
+        </w:rPr>
+        <w:t>-</w:t>
+      </w:r>
+      <w:r>
+        <w:rPr>
+          <w:sz w:val="44"/>
+          <w:szCs w:val="44"/>
+          <w:lang w:val="pl-PL"/>
+        </w:rPr>
+        <w:t xml:space="preserve"> Projektowani</w:t>
+      </w:r>
+      <w:r>
+        <w:rPr>
+          <w:sz w:val="44"/>
+          <w:szCs w:val="44"/>
+          <w:lang w:val="pl-PL"/>
+        </w:rPr>
+        <w:t>e</w:t>
+      </w:r>
+      <w:r>
+        <w:rPr>
+          <w:sz w:val="44"/>
+          <w:szCs w:val="44"/>
+          <w:lang w:val="pl-PL"/>
+        </w:rPr>
+        <w:t xml:space="preserve"> Baz Danych</w:t>
+      </w:r>
+    </w:p>
     <w:p>
       <w:pPr>
         <w:rPr>
@@ -10,14 +76,6 @@
           <w:lang w:val="pl-PL"/>
         </w:rPr>
       </w:pPr>
-      <w:r>
-        <w:rPr>
-          <w:sz w:val="40"/>
-          <w:szCs w:val="40"/>
-          <w:lang w:val="pl-PL"/>
-        </w:rPr>
-        <w:t>Etap pierwszy projektu z Projektowania Baz Danych</w:t>
-      </w:r>
     </w:p>
     <w:p>
       <w:pPr>
@@ -106,6 +164,23 @@
         </w:rPr>
         <w:t>Szpak Łukasz</w:t>
       </w:r>
+      <w:r>
+        <w:rPr>
+          <w:sz w:val="24"/>
+          <w:szCs w:val="24"/>
+          <w:lang w:val="pl-PL"/>
+        </w:rPr>
+        <w:t xml:space="preserve"> 246736</w:t>
+      </w:r>
+    </w:p>
+    <w:p>
+      <w:pPr>
+        <w:rPr>
+          <w:sz w:val="24"/>
+          <w:szCs w:val="24"/>
+          <w:lang w:val="pl-PL"/>
+        </w:rPr>
+      </w:pPr>
     </w:p>
     <w:p>
       <w:pPr>
@@ -132,20 +207,61 @@
     <w:p>
       <w:pPr>
         <w:pStyle w:val="Akapitzlist"/>
-        <w:rPr>
-          <w:sz w:val="24"/>
-          <w:szCs w:val="24"/>
-          <w:lang w:val="pl-PL"/>
-        </w:rPr>
-      </w:pPr>
-      <w:r>
-        <w:rPr>
-          <w:sz w:val="24"/>
-          <w:szCs w:val="24"/>
-          <w:lang w:val="pl-PL"/>
-        </w:rPr>
-        <w:t>Kilka słów na temat projektu (temat, opis problemu)</w:t>
-      </w:r>
+        <w:jc w:val="both"/>
+        <w:rPr>
+          <w:sz w:val="24"/>
+          <w:szCs w:val="24"/>
+          <w:lang w:val="pl-PL"/>
+        </w:rPr>
+      </w:pPr>
+      <w:r>
+        <w:rPr>
+          <w:sz w:val="24"/>
+          <w:szCs w:val="24"/>
+          <w:lang w:val="pl-PL"/>
+        </w:rPr>
+        <w:t xml:space="preserve">Klientem jest lokalna wypożyczalnia książek </w:t>
+      </w:r>
+      <w:proofErr w:type="spellStart"/>
+      <w:r>
+        <w:rPr>
+          <w:sz w:val="24"/>
+          <w:szCs w:val="24"/>
+          <w:lang w:val="pl-PL"/>
+        </w:rPr>
+        <w:t>YourBook</w:t>
+      </w:r>
+      <w:proofErr w:type="spellEnd"/>
+      <w:r>
+        <w:rPr>
+          <w:sz w:val="24"/>
+          <w:szCs w:val="24"/>
+          <w:lang w:val="pl-PL"/>
+        </w:rPr>
+        <w:t xml:space="preserve">. W związku ze wzrostem zainteresowania wypożyczaniem książek klient zmuszony jest do migracji swojego systemu księgowego do elektronicznej bazy klientów oraz wypożyczanych pozycji książkowych. System ma posiadać obsługę kart klientów, formularze wypożyczenia i oddania książek. Wymagana jest również obsługa dodania nowej książki oraz usunięcia zniszczonej pozycji ze stanu wypożyczalni. </w:t>
+      </w:r>
+    </w:p>
+    <w:p>
+      <w:pPr>
+        <w:pStyle w:val="Akapitzlist"/>
+        <w:jc w:val="both"/>
+        <w:rPr>
+          <w:sz w:val="24"/>
+          <w:szCs w:val="24"/>
+          <w:lang w:val="pl-PL"/>
+        </w:rPr>
+      </w:pPr>
+    </w:p>
+    <w:p>
+      <w:pPr>
+        <w:pStyle w:val="Akapitzlist"/>
+        <w:jc w:val="both"/>
+        <w:rPr>
+          <w:sz w:val="24"/>
+          <w:szCs w:val="24"/>
+          <w:lang w:val="pl-PL"/>
+        </w:rPr>
+      </w:pPr>
     </w:p>
     <w:p>
       <w:pPr>
@@ -168,8 +284,6 @@
         </w:rPr>
         <w:t>Szczegóły implementacji</w:t>
       </w:r>
-      <w:bookmarkStart w:id="0" w:name="_GoBack"/>
-      <w:bookmarkEnd w:id="0"/>
     </w:p>
     <w:p>
       <w:pPr>
@@ -232,6 +346,126 @@
         </w:rPr>
         <w:t xml:space="preserve"> którego użyjemy</w:t>
       </w:r>
+    </w:p>
+    <w:p>
+      <w:pPr>
+        <w:pStyle w:val="Akapitzlist"/>
+        <w:rPr>
+          <w:sz w:val="24"/>
+          <w:szCs w:val="24"/>
+          <w:lang w:val="en-US"/>
+        </w:rPr>
+      </w:pPr>
+      <w:r>
+        <w:rPr>
+          <w:sz w:val="24"/>
+          <w:szCs w:val="24"/>
+          <w:lang w:val="en-US"/>
+        </w:rPr>
+        <w:t>Java –</w:t>
+      </w:r>
+    </w:p>
+    <w:p>
+      <w:pPr>
+        <w:pStyle w:val="Akapitzlist"/>
+        <w:rPr>
+          <w:sz w:val="24"/>
+          <w:szCs w:val="24"/>
+          <w:lang w:val="en-US"/>
+        </w:rPr>
+      </w:pPr>
+      <w:r>
+        <w:rPr>
+          <w:sz w:val="24"/>
+          <w:szCs w:val="24"/>
+          <w:lang w:val="en-US"/>
+        </w:rPr>
+        <w:t xml:space="preserve">Spring – </w:t>
+      </w:r>
+    </w:p>
+    <w:p>
+      <w:pPr>
+        <w:pStyle w:val="Akapitzlist"/>
+        <w:rPr>
+          <w:sz w:val="24"/>
+          <w:szCs w:val="24"/>
+          <w:lang w:val="en-US"/>
+        </w:rPr>
+      </w:pPr>
+      <w:r>
+        <w:rPr>
+          <w:sz w:val="24"/>
+          <w:szCs w:val="24"/>
+          <w:lang w:val="en-US"/>
+        </w:rPr>
+        <w:t xml:space="preserve">Spring boot – </w:t>
+      </w:r>
+    </w:p>
+    <w:p>
+      <w:pPr>
+        <w:pStyle w:val="Akapitzlist"/>
+        <w:rPr>
+          <w:sz w:val="24"/>
+          <w:szCs w:val="24"/>
+          <w:lang w:val="en-US"/>
+        </w:rPr>
+      </w:pPr>
+      <w:proofErr w:type="spellStart"/>
+      <w:r>
+        <w:rPr>
+          <w:sz w:val="24"/>
+          <w:szCs w:val="24"/>
+          <w:lang w:val="en-US"/>
+        </w:rPr>
+        <w:t>Interfejs</w:t>
+      </w:r>
+      <w:proofErr w:type="spellEnd"/>
+      <w:r>
+        <w:rPr>
+          <w:sz w:val="24"/>
+          <w:szCs w:val="24"/>
+          <w:lang w:val="en-US"/>
+        </w:rPr>
+        <w:t xml:space="preserve"> web – </w:t>
+      </w:r>
+    </w:p>
+    <w:p>
+      <w:pPr>
+        <w:pStyle w:val="Akapitzlist"/>
+        <w:rPr>
+          <w:sz w:val="24"/>
+          <w:szCs w:val="24"/>
+          <w:lang w:val="en-US"/>
+        </w:rPr>
+      </w:pPr>
+      <w:r>
+        <w:rPr>
+          <w:sz w:val="24"/>
+          <w:szCs w:val="24"/>
+          <w:lang w:val="en-US"/>
+        </w:rPr>
+        <w:t xml:space="preserve">MongoDB - </w:t>
+      </w:r>
+    </w:p>
+    <w:p>
+      <w:pPr>
+        <w:pStyle w:val="Akapitzlist"/>
+        <w:rPr>
+          <w:sz w:val="24"/>
+          <w:szCs w:val="24"/>
+          <w:lang w:val="en-US"/>
+        </w:rPr>
+      </w:pPr>
+    </w:p>
+    <w:p>
+      <w:pPr>
+        <w:pStyle w:val="Akapitzlist"/>
+        <w:rPr>
+          <w:sz w:val="24"/>
+          <w:szCs w:val="24"/>
+          <w:lang w:val="en-US"/>
+        </w:rPr>
+      </w:pPr>
     </w:p>
     <w:p>
       <w:pPr>
@@ -270,7 +504,234 @@
           <w:szCs w:val="24"/>
           <w:lang w:val="pl-PL"/>
         </w:rPr>
-        <w:t>Wiadomo</w:t>
+        <w:t xml:space="preserve">Administrator może założyć konto pracownika. </w:t>
+      </w:r>
+    </w:p>
+    <w:p>
+      <w:pPr>
+        <w:pStyle w:val="Akapitzlist"/>
+        <w:rPr>
+          <w:sz w:val="24"/>
+          <w:szCs w:val="24"/>
+          <w:lang w:val="pl-PL"/>
+        </w:rPr>
+      </w:pPr>
+      <w:r>
+        <w:rPr>
+          <w:sz w:val="24"/>
+          <w:szCs w:val="24"/>
+          <w:lang w:val="pl-PL"/>
+        </w:rPr>
+        <w:t>Administrator może edytować konto pracownika.</w:t>
+      </w:r>
+    </w:p>
+    <w:p>
+      <w:pPr>
+        <w:pStyle w:val="Akapitzlist"/>
+        <w:rPr>
+          <w:sz w:val="24"/>
+          <w:szCs w:val="24"/>
+          <w:lang w:val="pl-PL"/>
+        </w:rPr>
+      </w:pPr>
+      <w:r>
+        <w:rPr>
+          <w:sz w:val="24"/>
+          <w:szCs w:val="24"/>
+          <w:lang w:val="pl-PL"/>
+        </w:rPr>
+        <w:t>Administrator może usunąć konto pracownika.</w:t>
+      </w:r>
+    </w:p>
+    <w:p>
+      <w:pPr>
+        <w:pStyle w:val="Akapitzlist"/>
+        <w:rPr>
+          <w:sz w:val="24"/>
+          <w:szCs w:val="24"/>
+          <w:lang w:val="pl-PL"/>
+        </w:rPr>
+      </w:pPr>
+      <w:r>
+        <w:rPr>
+          <w:sz w:val="24"/>
+          <w:szCs w:val="24"/>
+          <w:lang w:val="pl-PL"/>
+        </w:rPr>
+        <w:t>Administrator / Pracownik może dodać nową książkę do systemu</w:t>
+      </w:r>
+    </w:p>
+    <w:p>
+      <w:pPr>
+        <w:pStyle w:val="Akapitzlist"/>
+        <w:rPr>
+          <w:sz w:val="24"/>
+          <w:szCs w:val="24"/>
+          <w:lang w:val="pl-PL"/>
+        </w:rPr>
+      </w:pPr>
+      <w:r>
+        <w:rPr>
+          <w:sz w:val="24"/>
+          <w:szCs w:val="24"/>
+          <w:lang w:val="pl-PL"/>
+        </w:rPr>
+        <w:t xml:space="preserve">Administrator / Pracownik może usunąć książkę z systemu. </w:t>
+      </w:r>
+    </w:p>
+    <w:p>
+      <w:pPr>
+        <w:pStyle w:val="Akapitzlist"/>
+        <w:rPr>
+          <w:sz w:val="24"/>
+          <w:szCs w:val="24"/>
+          <w:lang w:val="pl-PL"/>
+        </w:rPr>
+      </w:pPr>
+      <w:r>
+        <w:rPr>
+          <w:sz w:val="24"/>
+          <w:szCs w:val="24"/>
+          <w:lang w:val="pl-PL"/>
+        </w:rPr>
+        <w:t>Administrator / Pracownik może dodać nowego klienta.</w:t>
+      </w:r>
+    </w:p>
+    <w:p>
+      <w:pPr>
+        <w:pStyle w:val="Akapitzlist"/>
+        <w:rPr>
+          <w:sz w:val="24"/>
+          <w:szCs w:val="24"/>
+          <w:lang w:val="pl-PL"/>
+        </w:rPr>
+      </w:pPr>
+      <w:r>
+        <w:rPr>
+          <w:sz w:val="24"/>
+          <w:szCs w:val="24"/>
+          <w:lang w:val="pl-PL"/>
+        </w:rPr>
+        <w:t xml:space="preserve">Administrator / Pracownik może usunąć klienta, pod warunkiem, że klient aktualnie nie wypożycza żadnej książki. </w:t>
+      </w:r>
+    </w:p>
+    <w:p>
+      <w:pPr>
+        <w:pStyle w:val="Akapitzlist"/>
+        <w:rPr>
+          <w:sz w:val="24"/>
+          <w:szCs w:val="24"/>
+          <w:lang w:val="pl-PL"/>
+        </w:rPr>
+      </w:pPr>
+      <w:r>
+        <w:rPr>
+          <w:sz w:val="24"/>
+          <w:szCs w:val="24"/>
+          <w:lang w:val="pl-PL"/>
+        </w:rPr>
+        <w:t>Administrator / Pracownik może edytować dane klienta.</w:t>
+      </w:r>
+    </w:p>
+    <w:p>
+      <w:pPr>
+        <w:pStyle w:val="Akapitzlist"/>
+        <w:rPr>
+          <w:sz w:val="24"/>
+          <w:szCs w:val="24"/>
+          <w:lang w:val="pl-PL"/>
+        </w:rPr>
+      </w:pPr>
+      <w:r>
+        <w:rPr>
+          <w:sz w:val="24"/>
+          <w:szCs w:val="24"/>
+          <w:lang w:val="pl-PL"/>
+        </w:rPr>
+        <w:t>… tutaj coś jeszcze …</w:t>
+      </w:r>
+    </w:p>
+    <w:p>
+      <w:pPr>
+        <w:pStyle w:val="Akapitzlist"/>
+        <w:rPr>
+          <w:sz w:val="24"/>
+          <w:szCs w:val="24"/>
+          <w:lang w:val="pl-PL"/>
+        </w:rPr>
+      </w:pPr>
+    </w:p>
+    <w:p>
+      <w:pPr>
+        <w:pStyle w:val="Akapitzlist"/>
+        <w:rPr>
+          <w:sz w:val="24"/>
+          <w:szCs w:val="24"/>
+          <w:lang w:val="pl-PL"/>
+        </w:rPr>
+      </w:pPr>
+      <w:r>
+        <w:rPr>
+          <w:sz w:val="24"/>
+          <w:szCs w:val="24"/>
+          <w:lang w:val="pl-PL"/>
+        </w:rPr>
+        <w:t>Klient może sprawdzić swoje aktualnie wypożyczone książki.</w:t>
+      </w:r>
+    </w:p>
+    <w:p>
+      <w:pPr>
+        <w:pStyle w:val="Akapitzlist"/>
+        <w:rPr>
+          <w:sz w:val="24"/>
+          <w:szCs w:val="24"/>
+          <w:lang w:val="pl-PL"/>
+        </w:rPr>
+      </w:pPr>
+      <w:r>
+        <w:rPr>
+          <w:sz w:val="24"/>
+          <w:szCs w:val="24"/>
+          <w:lang w:val="pl-PL"/>
+        </w:rPr>
+        <w:lastRenderedPageBreak/>
+        <w:t xml:space="preserve">Klient może sprawdzić aktualny stan (czy dostępna) danej książki. </w:t>
+      </w:r>
+    </w:p>
+    <w:p>
+      <w:pPr>
+        <w:pStyle w:val="Akapitzlist"/>
+        <w:rPr>
+          <w:sz w:val="24"/>
+          <w:szCs w:val="24"/>
+          <w:lang w:val="pl-PL"/>
+        </w:rPr>
+      </w:pPr>
+      <w:r>
+        <w:rPr>
+          <w:sz w:val="24"/>
+          <w:szCs w:val="24"/>
+          <w:lang w:val="pl-PL"/>
+        </w:rPr>
+        <w:t>Klient może sprawdzić termin oddania wypożyczonej książki.</w:t>
+      </w:r>
+    </w:p>
+    <w:p>
+      <w:pPr>
+        <w:pStyle w:val="Akapitzlist"/>
+        <w:rPr>
+          <w:sz w:val="24"/>
+          <w:szCs w:val="24"/>
+          <w:lang w:val="pl-PL"/>
+        </w:rPr>
+      </w:pPr>
+      <w:r>
+        <w:rPr>
+          <w:sz w:val="24"/>
+          <w:szCs w:val="24"/>
+          <w:lang w:val="pl-PL"/>
+        </w:rPr>
+        <w:t xml:space="preserve">Klient może sprawdzić kwotę naliczonej opłaty za opóźnienie w oddaniu książki. </w:t>
       </w:r>
     </w:p>
     <w:sectPr>
@@ -284,7 +745,7 @@
 </file>
 
 <file path=word/numbering.xml><?xml version="1.0" encoding="utf-8"?>
-<w:numbering xmlns:wpc="http://schemas.microsoft.com/office/word/2010/wordprocessingCanvas" xmlns:cx="http://schemas.microsoft.com/office/drawing/2014/chartex" xmlns:cx1="http://schemas.microsoft.com/office/drawing/2015/9/8/chartex" xmlns:cx2="http://schemas.microsoft.com/office/drawing/2015/10/21/chartex" xmlns:cx3="http://schemas.microsoft.com/office/drawing/2016/5/9/chartex" xmlns:cx4="http://schemas.microsoft.com/office/drawing/2016/5/10/chartex" xmlns:cx5="http://schemas.microsoft.com/office/drawing/2016/5/11/chartex" xmlns:cx6="http://schemas.microsoft.com/office/drawing/2016/5/12/chartex" xmlns:cx7="http://schemas.microsoft.com/office/drawing/2016/5/13/chartex" xmlns:cx8="http://schemas.microsoft.com/office/drawing/2016/5/14/chartex" xmlns:mc="http://schemas.openxmlformats.org/markup-compatibility/2006" xmlns:aink="http://schemas.microsoft.com/office/drawing/2016/ink" xmlns:am3d="http://schemas.microsoft.com/office/drawing/2017/model3d" xmlns:o="urn:schemas-microsoft-com:office:office" xmlns:r="http://schemas.openxmlformats.org/officeDocument/2006/relationships" xmlns:m="http://schemas.openxmlformats.org/officeDocument/2006/math" xmlns:v="urn:schemas-microsoft-com:vml" xmlns:wp14="http://schemas.microsoft.com/office/word/2010/wordprocessingDrawing" xmlns:wp="http://schemas.openxmlformats.org/drawingml/2006/wordprocessingDrawing" xmlns:w10="urn:schemas-microsoft-com:office:word" xmlns:w="http://schemas.openxmlformats.org/wordprocessingml/2006/main" xmlns:w14="http://schemas.microsoft.com/office/word/2010/wordml" xmlns:w15="http://schemas.microsoft.com/office/word/2012/wordml" xmlns:w16cid="http://schemas.microsoft.com/office/word/2016/wordml/cid" xmlns:w16se="http://schemas.microsoft.com/office/word/2015/wordml/symex" xmlns:wpg="http://schemas.microsoft.com/office/word/2010/wordprocessingGroup" xmlns:wpi="http://schemas.microsoft.com/office/word/2010/wordprocessingInk" xmlns:wne="http://schemas.microsoft.com/office/word/2006/wordml" xmlns:wps="http://schemas.microsoft.com/office/word/2010/wordprocessingShape" mc:Ignorable="w14 w15 w16se w16cid wp14">
+<w:numbering xmlns:wpc="http://schemas.microsoft.com/office/word/2010/wordprocessingCanvas" xmlns:cx="http://schemas.microsoft.com/office/drawing/2014/chartex" xmlns:cx1="http://schemas.microsoft.com/office/drawing/2015/9/8/chartex" xmlns:cx2="http://schemas.microsoft.com/office/drawing/2015/10/21/chartex" xmlns:cx3="http://schemas.microsoft.com/office/drawing/2016/5/9/chartex" xmlns:cx4="http://schemas.microsoft.com/office/drawing/2016/5/10/chartex" xmlns:cx5="http://schemas.microsoft.com/office/drawing/2016/5/11/chartex" xmlns:cx6="http://schemas.microsoft.com/office/drawing/2016/5/12/chartex" xmlns:cx7="http://schemas.microsoft.com/office/drawing/2016/5/13/chartex" xmlns:cx8="http://schemas.microsoft.com/office/drawing/2016/5/14/chartex" xmlns:mc="http://schemas.openxmlformats.org/markup-compatibility/2006" xmlns:aink="http://schemas.microsoft.com/office/drawing/2016/ink" xmlns:am3d="http://schemas.microsoft.com/office/drawing/2017/model3d" xmlns:o="urn:schemas-microsoft-com:office:office" xmlns:r="http://schemas.openxmlformats.org/officeDocument/2006/relationships" xmlns:m="http://schemas.openxmlformats.org/officeDocument/2006/math" xmlns:v="urn:schemas-microsoft-com:vml" xmlns:wp14="http://schemas.microsoft.com/office/word/2010/wordprocessingDrawing" xmlns:wp="http://schemas.openxmlformats.org/drawingml/2006/wordprocessingDrawing" xmlns:w10="urn:schemas-microsoft-com:office:word" xmlns:w="http://schemas.openxmlformats.org/wordprocessingml/2006/main" xmlns:w14="http://schemas.microsoft.com/office/word/2010/wordml" xmlns:w15="http://schemas.microsoft.com/office/word/2012/wordml" xmlns:w16cex="http://schemas.microsoft.com/office/word/2018/wordml/cex" xmlns:w16cid="http://schemas.microsoft.com/office/word/2016/wordml/cid" xmlns:w16="http://schemas.microsoft.com/office/word/2018/wordml" xmlns:w16se="http://schemas.microsoft.com/office/word/2015/wordml/symex" xmlns:wpg="http://schemas.microsoft.com/office/word/2010/wordprocessingGroup" xmlns:wpi="http://schemas.microsoft.com/office/word/2010/wordprocessingInk" xmlns:wne="http://schemas.microsoft.com/office/word/2006/wordml" xmlns:wps="http://schemas.microsoft.com/office/word/2010/wordprocessingShape" mc:Ignorable="w14 w15 w16se w16cid w16 w16cex wp14">
   <w:abstractNum w:abstractNumId="0" w15:restartNumberingAfterBreak="0">
     <w:nsid w:val="573E251B"/>
     <w:multiLevelType w:val="hybridMultilevel"/>
@@ -383,7 +844,7 @@
 </file>
 
 <file path=word/styles.xml><?xml version="1.0" encoding="utf-8"?>
-<w:styles xmlns:mc="http://schemas.openxmlformats.org/markup-compatibility/2006" xmlns:r="http://schemas.openxmlformats.org/officeDocument/2006/relationships" xmlns:w="http://schemas.openxmlformats.org/wordprocessingml/2006/main" xmlns:w14="http://schemas.microsoft.com/office/word/2010/wordml" xmlns:w15="http://schemas.microsoft.com/office/word/2012/wordml" xmlns:w16cid="http://schemas.microsoft.com/office/word/2016/wordml/cid" xmlns:w16se="http://schemas.microsoft.com/office/word/2015/wordml/symex" mc:Ignorable="w14 w15 w16se w16cid">
+<w:styles xmlns:mc="http://schemas.openxmlformats.org/markup-compatibility/2006" xmlns:r="http://schemas.openxmlformats.org/officeDocument/2006/relationships" xmlns:w="http://schemas.openxmlformats.org/wordprocessingml/2006/main" xmlns:w14="http://schemas.microsoft.com/office/word/2010/wordml" xmlns:w15="http://schemas.microsoft.com/office/word/2012/wordml" xmlns:w16cex="http://schemas.microsoft.com/office/word/2018/wordml/cex" xmlns:w16cid="http://schemas.microsoft.com/office/word/2016/wordml/cid" xmlns:w16="http://schemas.microsoft.com/office/word/2018/wordml" xmlns:w16se="http://schemas.microsoft.com/office/word/2015/wordml/symex" mc:Ignorable="w14 w15 w16se w16cid w16 w16cex">
   <w:docDefaults>
     <w:rPrDefault>
       <w:rPr>

</xml_diff>